<commit_message>
Sadie - Status Updates
</commit_message>
<xml_diff>
--- a/documentation/Status Reports/SSW690A_Team_StoveandOven_Status_2019-11-11.docx
+++ b/documentation/Status Reports/SSW690A_Team_StoveandOven_Status_2019-11-11.docx
@@ -80,8 +80,6 @@
         </w:rPr>
         <w:t>11</w:t>
       </w:r>
-      <w:bookmarkStart w:id="0" w:name="_GoBack"/>
-      <w:bookmarkEnd w:id="0"/>
     </w:p>
     <w:p>
       <w:pPr>
@@ -817,6 +815,20 @@
     </w:p>
     <w:p>
       <w:pPr>
+        <w:ind w:left="720"/>
+        <w:rPr>
+          <w:i/>
+        </w:rPr>
+      </w:pPr>
+      <w:r>
+        <w:rPr>
+          <w:i/>
+        </w:rPr>
+        <w:t>I worked on fixing up some UI with viewing the recipes, added search capabilities.</w:t>
+      </w:r>
+    </w:p>
+    <w:p>
+      <w:pPr>
         <w:rPr>
           <w:i/>
         </w:rPr>
@@ -847,6 +859,15 @@
           <w:i/>
         </w:rPr>
       </w:pPr>
+      <w:r>
+        <w:rPr>
+          <w:rFonts w:ascii="Courier New" w:eastAsia="Courier New" w:hAnsi="Courier New" w:cs="Courier New"/>
+          <w:i/>
+        </w:rPr>
+        <w:t>Profile page, some search functionality. Working on more to check in this week.</w:t>
+      </w:r>
+      <w:bookmarkStart w:id="0" w:name="_GoBack"/>
+      <w:bookmarkEnd w:id="0"/>
     </w:p>
     <w:p>
       <w:pPr>
@@ -875,11 +896,17 @@
     </w:p>
     <w:p>
       <w:pPr>
-        <w:ind w:left="1440"/>
-        <w:rPr>
-          <w:i/>
-        </w:rPr>
-      </w:pPr>
+        <w:ind w:left="720"/>
+        <w:rPr>
+          <w:i/>
+        </w:rPr>
+      </w:pPr>
+      <w:r>
+        <w:rPr>
+          <w:i/>
+        </w:rPr>
+        <w:t>Learned about some animations I can create with react to improve user experience.</w:t>
+      </w:r>
     </w:p>
     <w:p>
       <w:pPr>
@@ -1069,6 +1096,7 @@
         <w:rPr>
           <w:b/>
         </w:rPr>
+        <w:lastRenderedPageBreak/>
         <w:t xml:space="preserve">Team Goals for next week: </w:t>
       </w:r>
     </w:p>
@@ -1395,11 +1423,17 @@
     </w:p>
     <w:p>
       <w:pPr>
-        <w:ind w:left="1440"/>
-        <w:rPr>
-          <w:i/>
-        </w:rPr>
-      </w:pPr>
+        <w:ind w:left="720"/>
+        <w:rPr>
+          <w:i/>
+        </w:rPr>
+      </w:pPr>
+      <w:r>
+        <w:rPr>
+          <w:i/>
+        </w:rPr>
+        <w:t>Creating more views for the profile, and favorites</w:t>
+      </w:r>
     </w:p>
     <w:p>
       <w:pPr>

</xml_diff>

<commit_message>
updated status report with additions
</commit_message>
<xml_diff>
--- a/documentation/Status Reports/SSW690A_Team_StoveandOven_Status_2019-11-11.docx
+++ b/documentation/Status Reports/SSW690A_Team_StoveandOven_Status_2019-11-11.docx
@@ -92,16 +92,20 @@
     <w:p>
       <w:pPr>
         <w:rPr>
-          <w:b/>
-          <w:highlight w:val="yellow"/>
-        </w:rPr>
-      </w:pPr>
-      <w:r>
-        <w:rPr>
-          <w:b/>
-          <w:highlight w:val="yellow"/>
-        </w:rPr>
-        <w:t>Yellow</w:t>
+          <w:rFonts w:ascii="Times New Roman" w:eastAsia="Times New Roman" w:hAnsi="Times New Roman" w:cs="Times New Roman"/>
+          <w:lang w:eastAsia="en-US"/>
+        </w:rPr>
+      </w:pPr>
+      <w:r>
+        <w:rPr>
+          <w:rFonts w:eastAsia="Times New Roman" w:cs="Times New Roman"/>
+          <w:b/>
+          <w:bCs/>
+          <w:color w:val="000000"/>
+          <w:shd w:val="clear" w:color="auto" w:fill="00FF00"/>
+          <w:lang w:eastAsia="en-US"/>
+        </w:rPr>
+        <w:t>Green</w:t>
       </w:r>
     </w:p>
     <w:p>
@@ -177,32 +181,115 @@
     <w:p>
       <w:pPr>
         <w:rPr>
-          <w:i/>
+          <w:rFonts w:ascii="Times New Roman" w:eastAsia="Times New Roman" w:hAnsi="Times New Roman" w:cs="Times New Roman"/>
+          <w:lang w:eastAsia="en-US"/>
+        </w:rPr>
+      </w:pPr>
+      <w:r>
+        <w:rPr>
+          <w:rFonts w:eastAsia="Times New Roman" w:cs="Times New Roman"/>
+          <w:i/>
+          <w:iCs/>
           <w:color w:val="9900FF"/>
-        </w:rPr>
-      </w:pPr>
-      <w:r>
-        <w:rPr>
-          <w:i/>
+          <w:lang w:eastAsia="en-US"/>
+        </w:rPr>
+        <w:t xml:space="preserve">Completed the app’s authentication integration with Google on </w:t>
+      </w:r>
+      <w:proofErr w:type="spellStart"/>
+      <w:r>
+        <w:rPr>
+          <w:rFonts w:eastAsia="Times New Roman" w:cs="Times New Roman"/>
+          <w:i/>
+          <w:iCs/>
           <w:color w:val="9900FF"/>
-        </w:rPr>
-        <w:t xml:space="preserve">Completing authentication integration with Google/Facebook. Starting documenting/testing on dietary filters API, and coding basic functionality. Starting profile collections, models, and API calls. Fixed </w:t>
-      </w:r>
-      <w:proofErr w:type="spellStart"/>
-      <w:r>
-        <w:rPr>
-          <w:i/>
+          <w:lang w:eastAsia="en-US"/>
+        </w:rPr>
+        <w:t>Mrunal</w:t>
+      </w:r>
+      <w:proofErr w:type="spellEnd"/>
+      <w:r>
+        <w:rPr>
+          <w:rFonts w:eastAsia="Times New Roman" w:cs="Times New Roman"/>
+          <w:i/>
+          <w:iCs/>
           <w:color w:val="9900FF"/>
-        </w:rPr>
-        <w:t>heroku</w:t>
-      </w:r>
-      <w:proofErr w:type="spellEnd"/>
-      <w:r>
-        <w:rPr>
-          <w:i/>
+          <w:lang w:eastAsia="en-US"/>
+        </w:rPr>
+        <w:t>/Tanvi development branch (not master).</w:t>
+      </w:r>
+    </w:p>
+    <w:p>
+      <w:pPr>
+        <w:rPr>
+          <w:rFonts w:ascii="Times New Roman" w:eastAsia="Times New Roman" w:hAnsi="Times New Roman" w:cs="Times New Roman"/>
+          <w:lang w:eastAsia="en-US"/>
+        </w:rPr>
+      </w:pPr>
+    </w:p>
+    <w:p>
+      <w:pPr>
+        <w:rPr>
+          <w:rFonts w:ascii="Times New Roman" w:eastAsia="Times New Roman" w:hAnsi="Times New Roman" w:cs="Times New Roman"/>
+          <w:lang w:eastAsia="en-US"/>
+        </w:rPr>
+      </w:pPr>
+      <w:r>
+        <w:rPr>
+          <w:rFonts w:eastAsia="Times New Roman" w:cs="Times New Roman"/>
+          <w:i/>
+          <w:iCs/>
           <w:color w:val="9900FF"/>
-        </w:rPr>
-        <w:t xml:space="preserve"> environment</w:t>
+          <w:lang w:eastAsia="en-US"/>
+        </w:rPr>
+        <w:t>Some rework on frontend React components needs to occur (due to some assumptions made), to merge the Google authentication into the master branch.</w:t>
+      </w:r>
+    </w:p>
+    <w:p>
+      <w:pPr>
+        <w:rPr>
+          <w:rFonts w:ascii="Times New Roman" w:eastAsia="Times New Roman" w:hAnsi="Times New Roman" w:cs="Times New Roman"/>
+          <w:lang w:eastAsia="en-US"/>
+        </w:rPr>
+      </w:pPr>
+    </w:p>
+    <w:p>
+      <w:pPr>
+        <w:rPr>
+          <w:rFonts w:ascii="Times New Roman" w:eastAsia="Times New Roman" w:hAnsi="Times New Roman" w:cs="Times New Roman"/>
+          <w:lang w:eastAsia="en-US"/>
+        </w:rPr>
+      </w:pPr>
+      <w:r>
+        <w:rPr>
+          <w:rFonts w:eastAsia="Times New Roman" w:cs="Times New Roman"/>
+          <w:i/>
+          <w:iCs/>
+          <w:color w:val="9900FF"/>
+          <w:lang w:eastAsia="en-US"/>
+        </w:rPr>
+        <w:t xml:space="preserve">New test scenario mockups created for test purposes, and also to help identify functionality that the tests are expecting (i.e. </w:t>
+      </w:r>
+      <w:proofErr w:type="gramStart"/>
+      <w:r>
+        <w:rPr>
+          <w:rFonts w:eastAsia="Times New Roman" w:cs="Times New Roman"/>
+          <w:i/>
+          <w:iCs/>
+          <w:color w:val="9900FF"/>
+          <w:lang w:eastAsia="en-US"/>
+        </w:rPr>
+        <w:t>test driven</w:t>
+      </w:r>
+      <w:proofErr w:type="gramEnd"/>
+      <w:r>
+        <w:rPr>
+          <w:rFonts w:eastAsia="Times New Roman" w:cs="Times New Roman"/>
+          <w:i/>
+          <w:iCs/>
+          <w:color w:val="9900FF"/>
+          <w:lang w:eastAsia="en-US"/>
+        </w:rPr>
+        <w:t xml:space="preserve"> development/requirements)</w:t>
       </w:r>
     </w:p>
     <w:p>
@@ -291,6 +378,33 @@
     </w:p>
     <w:p>
       <w:pPr>
+        <w:ind w:left="720"/>
+        <w:rPr>
+          <w:rFonts w:ascii="Times New Roman" w:eastAsia="Times New Roman" w:hAnsi="Times New Roman" w:cs="Times New Roman"/>
+          <w:lang w:eastAsia="en-US"/>
+        </w:rPr>
+      </w:pPr>
+      <w:r>
+        <w:rPr>
+          <w:rFonts w:eastAsia="Times New Roman" w:cs="Times New Roman"/>
+          <w:i/>
+          <w:iCs/>
+          <w:color w:val="000000"/>
+          <w:lang w:eastAsia="en-US"/>
+        </w:rPr>
+        <w:t>Documented test scenarios and screen mockups of Refrigerator Ingredients (adding ingredients into refrigerator), Recipes to be added into Planner, and planner layout for final grocery list.</w:t>
+      </w:r>
+    </w:p>
+    <w:p>
+      <w:pPr>
+        <w:ind w:left="720"/>
+        <w:rPr>
+          <w:i/>
+        </w:rPr>
+      </w:pPr>
+    </w:p>
+    <w:p>
+      <w:pPr>
         <w:rPr>
           <w:i/>
         </w:rPr>
@@ -331,6 +445,73 @@
     </w:p>
     <w:p>
       <w:pPr>
+        <w:ind w:left="720"/>
+        <w:rPr>
+          <w:rFonts w:ascii="Times New Roman" w:eastAsia="Times New Roman" w:hAnsi="Times New Roman" w:cs="Times New Roman"/>
+          <w:lang w:eastAsia="en-US"/>
+        </w:rPr>
+      </w:pPr>
+      <w:r>
+        <w:rPr>
+          <w:rFonts w:eastAsia="Times New Roman" w:cs="Times New Roman"/>
+          <w:i/>
+          <w:iCs/>
+          <w:color w:val="000000"/>
+          <w:lang w:eastAsia="en-US"/>
+        </w:rPr>
+        <w:t>Initial screen mockups for test scenarios based on existing API functionality</w:t>
+      </w:r>
+    </w:p>
+    <w:p>
+      <w:pPr>
+        <w:ind w:left="720"/>
+        <w:rPr>
+          <w:rFonts w:ascii="Times New Roman" w:eastAsia="Times New Roman" w:hAnsi="Times New Roman" w:cs="Times New Roman"/>
+          <w:lang w:eastAsia="en-US"/>
+        </w:rPr>
+      </w:pPr>
+      <w:r>
+        <w:rPr>
+          <w:rFonts w:eastAsia="Times New Roman" w:cs="Times New Roman"/>
+          <w:i/>
+          <w:iCs/>
+          <w:color w:val="000000"/>
+          <w:lang w:eastAsia="en-US"/>
+        </w:rPr>
+        <w:t xml:space="preserve">    </w:t>
+      </w:r>
+      <w:hyperlink r:id="rId6" w:history="1">
+        <w:r>
+          <w:rPr>
+            <w:rFonts w:eastAsia="Times New Roman" w:cs="Times New Roman"/>
+            <w:i/>
+            <w:iCs/>
+            <w:color w:val="1155CC"/>
+            <w:u w:val="single"/>
+            <w:lang w:eastAsia="en-US"/>
+          </w:rPr>
+          <w:t>https://github.com/rasodu/Prep_Your_Meal/blob/master/documentation/Test%20Scenarios%20and%20Mockups.pptx</w:t>
+        </w:r>
+      </w:hyperlink>
+    </w:p>
+    <w:p>
+      <w:pPr>
+        <w:ind w:left="720"/>
+        <w:rPr>
+          <w:i/>
+        </w:rPr>
+      </w:pPr>
+    </w:p>
+    <w:p>
+      <w:pPr>
+        <w:ind w:left="720"/>
+        <w:rPr>
+          <w:i/>
+        </w:rPr>
+      </w:pPr>
+    </w:p>
+    <w:p>
+      <w:pPr>
         <w:numPr>
           <w:ilvl w:val="0"/>
           <w:numId w:val="1"/>
@@ -348,6 +529,34 @@
     </w:p>
     <w:p>
       <w:pPr>
+        <w:pStyle w:val="ListParagraph"/>
+        <w:rPr>
+          <w:rFonts w:ascii="Times New Roman" w:eastAsia="Times New Roman" w:hAnsi="Times New Roman" w:cs="Times New Roman"/>
+          <w:lang w:eastAsia="en-US"/>
+        </w:rPr>
+      </w:pPr>
+      <w:r>
+        <w:rPr>
+          <w:rFonts w:eastAsia="Times New Roman" w:cs="Times New Roman"/>
+          <w:i/>
+          <w:iCs/>
+          <w:color w:val="000000"/>
+          <w:lang w:eastAsia="en-US"/>
+        </w:rPr>
+        <w:lastRenderedPageBreak/>
+        <w:t>Test scenarios can help define expectations of what kinds of functionality we should expect for the coming week. It helps the team in the form of PM, Requirements, and Development perspective, while also defining expected test results.</w:t>
+      </w:r>
+    </w:p>
+    <w:p>
+      <w:pPr>
+        <w:ind w:left="720"/>
+        <w:rPr>
+          <w:i/>
+        </w:rPr>
+      </w:pPr>
+    </w:p>
+    <w:p>
+      <w:pPr>
         <w:ind w:left="720"/>
         <w:rPr>
           <w:i/>
@@ -405,6 +614,41 @@
     </w:p>
     <w:p>
       <w:pPr>
+        <w:pStyle w:val="ListParagraph"/>
+        <w:rPr>
+          <w:rFonts w:ascii="Times New Roman" w:eastAsia="Times New Roman" w:hAnsi="Times New Roman" w:cs="Times New Roman"/>
+          <w:lang w:eastAsia="en-US"/>
+        </w:rPr>
+      </w:pPr>
+      <w:r>
+        <w:rPr>
+          <w:rFonts w:eastAsia="Times New Roman" w:cs="Times New Roman"/>
+          <w:i/>
+          <w:iCs/>
+          <w:color w:val="000000"/>
+          <w:lang w:eastAsia="en-US"/>
+        </w:rPr>
+        <w:t>worked on setting up Review apps for our application.</w:t>
+      </w:r>
+    </w:p>
+    <w:p>
+      <w:pPr>
+        <w:pBdr>
+          <w:top w:val="nil"/>
+          <w:left w:val="nil"/>
+          <w:bottom w:val="nil"/>
+          <w:right w:val="nil"/>
+          <w:between w:val="nil"/>
+        </w:pBdr>
+        <w:ind w:left="720"/>
+        <w:rPr>
+          <w:i/>
+          <w:color w:val="000000"/>
+        </w:rPr>
+      </w:pPr>
+    </w:p>
+    <w:p>
+      <w:pPr>
         <w:pBdr>
           <w:top w:val="nil"/>
           <w:left w:val="nil"/>
@@ -462,6 +706,57 @@
     </w:p>
     <w:p>
       <w:pPr>
+        <w:ind w:left="720"/>
+        <w:rPr>
+          <w:rFonts w:ascii="Times New Roman" w:eastAsia="Times New Roman" w:hAnsi="Times New Roman" w:cs="Times New Roman"/>
+          <w:lang w:eastAsia="en-US"/>
+        </w:rPr>
+      </w:pPr>
+      <w:r>
+        <w:rPr>
+          <w:rFonts w:eastAsia="Times New Roman" w:cs="Times New Roman"/>
+          <w:i/>
+          <w:iCs/>
+          <w:color w:val="000000"/>
+          <w:lang w:eastAsia="en-US"/>
+        </w:rPr>
+        <w:t>Review apps are created for pull request but they are not working as intended. We have the same environment variables for both, review app and staging, but the final output is not working as intended.</w:t>
+      </w:r>
+    </w:p>
+    <w:p>
+      <w:pPr>
+        <w:pBdr>
+          <w:top w:val="nil"/>
+          <w:left w:val="nil"/>
+          <w:bottom w:val="nil"/>
+          <w:right w:val="nil"/>
+          <w:between w:val="nil"/>
+        </w:pBdr>
+        <w:ind w:left="720"/>
+        <w:rPr>
+          <w:i/>
+          <w:color w:val="000000"/>
+        </w:rPr>
+      </w:pPr>
+    </w:p>
+    <w:p>
+      <w:pPr>
+        <w:pBdr>
+          <w:top w:val="nil"/>
+          <w:left w:val="nil"/>
+          <w:bottom w:val="nil"/>
+          <w:right w:val="nil"/>
+          <w:between w:val="nil"/>
+        </w:pBdr>
+        <w:ind w:left="720"/>
+        <w:rPr>
+          <w:i/>
+          <w:color w:val="000000"/>
+        </w:rPr>
+      </w:pPr>
+    </w:p>
+    <w:p>
+      <w:pPr>
         <w:numPr>
           <w:ilvl w:val="0"/>
           <w:numId w:val="1"/>
@@ -488,17 +783,10 @@
     </w:p>
     <w:p>
       <w:pPr>
-        <w:pBdr>
-          <w:top w:val="nil"/>
-          <w:left w:val="nil"/>
-          <w:bottom w:val="nil"/>
-          <w:right w:val="nil"/>
-          <w:between w:val="nil"/>
-        </w:pBdr>
-        <w:ind w:left="720"/>
-        <w:rPr>
-          <w:i/>
-          <w:color w:val="000000"/>
+        <w:ind w:left="720"/>
+        <w:rPr>
+          <w:rFonts w:ascii="Times New Roman" w:eastAsia="Times New Roman" w:hAnsi="Times New Roman" w:cs="Times New Roman"/>
+          <w:lang w:eastAsia="en-US"/>
         </w:rPr>
       </w:pPr>
       <w:r>
@@ -508,6 +796,32 @@
         </w:rPr>
         <w:br/>
       </w:r>
+      <w:r>
+        <w:rPr>
+          <w:rFonts w:eastAsia="Times New Roman" w:cs="Times New Roman"/>
+          <w:i/>
+          <w:iCs/>
+          <w:color w:val="000000"/>
+          <w:lang w:eastAsia="en-US"/>
+        </w:rPr>
+        <w:t>Concept of review app and how it can help accelerate development of application. The concept of the review is to allow the entire team to quickly see changes in a pull request in a deployed environment.</w:t>
+      </w:r>
+    </w:p>
+    <w:p>
+      <w:pPr>
+        <w:pBdr>
+          <w:top w:val="nil"/>
+          <w:left w:val="nil"/>
+          <w:bottom w:val="nil"/>
+          <w:right w:val="nil"/>
+          <w:between w:val="nil"/>
+        </w:pBdr>
+        <w:ind w:left="720"/>
+        <w:rPr>
+          <w:i/>
+          <w:color w:val="000000"/>
+        </w:rPr>
+      </w:pPr>
     </w:p>
     <w:p/>
     <w:p>
@@ -541,9 +855,24 @@
           <w:i/>
           <w:color w:val="000000"/>
         </w:rPr>
-        <w:lastRenderedPageBreak/>
         <w:t xml:space="preserve">What did I work on? </w:t>
       </w:r>
+    </w:p>
+    <w:p>
+      <w:pPr>
+        <w:pBdr>
+          <w:top w:val="nil"/>
+          <w:left w:val="nil"/>
+          <w:bottom w:val="nil"/>
+          <w:right w:val="nil"/>
+          <w:between w:val="nil"/>
+        </w:pBdr>
+        <w:ind w:left="720"/>
+        <w:rPr>
+          <w:i/>
+          <w:color w:val="000000"/>
+        </w:rPr>
+      </w:pPr>
     </w:p>
     <w:p>
       <w:pPr>
@@ -710,6 +1039,94 @@
     </w:p>
     <w:p>
       <w:pPr>
+        <w:ind w:left="720"/>
+        <w:rPr>
+          <w:i/>
+        </w:rPr>
+      </w:pPr>
+    </w:p>
+    <w:p>
+      <w:pPr>
+        <w:pStyle w:val="NormalWeb"/>
+        <w:spacing w:before="0" w:beforeAutospacing="0" w:after="0" w:afterAutospacing="0"/>
+        <w:ind w:left="720"/>
+      </w:pPr>
+      <w:r>
+        <w:rPr>
+          <w:rFonts w:ascii="Cambria" w:hAnsi="Cambria"/>
+          <w:i/>
+          <w:iCs/>
+          <w:color w:val="000000"/>
+        </w:rPr>
+        <w:t xml:space="preserve">Authentication using </w:t>
+      </w:r>
+      <w:proofErr w:type="spellStart"/>
+      <w:r>
+        <w:rPr>
+          <w:rFonts w:ascii="Cambria" w:hAnsi="Cambria"/>
+          <w:i/>
+          <w:iCs/>
+          <w:color w:val="000000"/>
+        </w:rPr>
+        <w:t>jwt</w:t>
+      </w:r>
+      <w:proofErr w:type="spellEnd"/>
+      <w:r>
+        <w:rPr>
+          <w:rFonts w:ascii="Cambria" w:hAnsi="Cambria"/>
+          <w:i/>
+          <w:iCs/>
+          <w:color w:val="000000"/>
+        </w:rPr>
+        <w:t xml:space="preserve"> tokens.</w:t>
+      </w:r>
+    </w:p>
+    <w:p>
+      <w:pPr>
+        <w:pStyle w:val="NormalWeb"/>
+        <w:spacing w:before="0" w:beforeAutospacing="0" w:after="0" w:afterAutospacing="0"/>
+        <w:ind w:firstLine="720"/>
+      </w:pPr>
+      <w:r>
+        <w:rPr>
+          <w:rFonts w:ascii="Cambria" w:hAnsi="Cambria"/>
+          <w:i/>
+          <w:iCs/>
+          <w:color w:val="000000"/>
+        </w:rPr>
+        <w:t xml:space="preserve">Worked on UI for integrating backend with the </w:t>
+      </w:r>
+      <w:proofErr w:type="gramStart"/>
+      <w:r>
+        <w:rPr>
+          <w:rFonts w:ascii="Cambria" w:hAnsi="Cambria"/>
+          <w:i/>
+          <w:iCs/>
+          <w:color w:val="000000"/>
+        </w:rPr>
+        <w:t>frontend(</w:t>
+      </w:r>
+      <w:proofErr w:type="gramEnd"/>
+      <w:r>
+        <w:rPr>
+          <w:rFonts w:ascii="Cambria" w:hAnsi="Cambria"/>
+          <w:i/>
+          <w:iCs/>
+          <w:color w:val="000000"/>
+        </w:rPr>
+        <w:t xml:space="preserve">just the basic UI). </w:t>
+      </w:r>
+    </w:p>
+    <w:p>
+      <w:pPr>
+        <w:ind w:left="720"/>
+        <w:rPr>
+          <w:i/>
+        </w:rPr>
+      </w:pPr>
+    </w:p>
+    <w:p>
+      <w:pPr>
         <w:ind w:firstLine="720"/>
         <w:rPr>
           <w:i/>
@@ -738,11 +1155,58 @@
         <w:rPr>
           <w:i/>
         </w:rPr>
+        <w:lastRenderedPageBreak/>
         <w:t>What did I accomplish?</w:t>
       </w:r>
     </w:p>
     <w:p>
       <w:pPr>
+        <w:rPr>
+          <w:i/>
+        </w:rPr>
+      </w:pPr>
+    </w:p>
+    <w:p>
+      <w:pPr>
+        <w:rPr>
+          <w:rFonts w:ascii="Times New Roman" w:eastAsia="Times New Roman" w:hAnsi="Times New Roman" w:cs="Times New Roman"/>
+          <w:lang w:eastAsia="en-US"/>
+        </w:rPr>
+      </w:pPr>
+      <w:r>
+        <w:rPr>
+          <w:rFonts w:eastAsia="Times New Roman" w:cs="Times New Roman"/>
+          <w:i/>
+          <w:iCs/>
+          <w:color w:val="000000"/>
+          <w:lang w:eastAsia="en-US"/>
+        </w:rPr>
+        <w:t>      </w:t>
+      </w:r>
+      <w:r>
+        <w:rPr>
+          <w:rFonts w:eastAsia="Times New Roman" w:cs="Times New Roman"/>
+          <w:i/>
+          <w:iCs/>
+          <w:color w:val="000000"/>
+          <w:lang w:eastAsia="en-US"/>
+        </w:rPr>
+        <w:tab/>
+      </w:r>
+      <w:r>
+        <w:rPr>
+          <w:rFonts w:eastAsia="Times New Roman" w:cs="Times New Roman"/>
+          <w:i/>
+          <w:iCs/>
+          <w:color w:val="000000"/>
+          <w:lang w:eastAsia="en-US"/>
+        </w:rPr>
+        <w:t xml:space="preserve"> Authentication</w:t>
+      </w:r>
+    </w:p>
+    <w:p>
+      <w:pPr>
+        <w:ind w:left="720"/>
         <w:rPr>
           <w:i/>
         </w:rPr>
@@ -784,6 +1248,82 @@
     <w:p>
       <w:pPr>
         <w:rPr>
+          <w:rFonts w:ascii="Times New Roman" w:eastAsia="Times New Roman" w:hAnsi="Times New Roman" w:cs="Times New Roman"/>
+          <w:lang w:eastAsia="en-US"/>
+        </w:rPr>
+      </w:pPr>
+      <w:r>
+        <w:rPr>
+          <w:rFonts w:eastAsia="Times New Roman" w:cs="Times New Roman"/>
+          <w:i/>
+          <w:iCs/>
+          <w:color w:val="000000"/>
+          <w:lang w:eastAsia="en-US"/>
+        </w:rPr>
+        <w:t>  </w:t>
+      </w:r>
+      <w:r>
+        <w:rPr>
+          <w:rFonts w:eastAsia="Times New Roman" w:cs="Times New Roman"/>
+          <w:i/>
+          <w:iCs/>
+          <w:color w:val="000000"/>
+          <w:lang w:eastAsia="en-US"/>
+        </w:rPr>
+        <w:tab/>
+      </w:r>
+      <w:r>
+        <w:rPr>
+          <w:rFonts w:eastAsia="Times New Roman" w:cs="Times New Roman"/>
+          <w:i/>
+          <w:iCs/>
+          <w:color w:val="000000"/>
+          <w:lang w:eastAsia="en-US"/>
+        </w:rPr>
+        <w:t xml:space="preserve"> Learnt </w:t>
+      </w:r>
+      <w:proofErr w:type="spellStart"/>
+      <w:r>
+        <w:rPr>
+          <w:rFonts w:eastAsia="Times New Roman" w:cs="Times New Roman"/>
+          <w:i/>
+          <w:iCs/>
+          <w:color w:val="000000"/>
+          <w:lang w:eastAsia="en-US"/>
+        </w:rPr>
+        <w:t>alot</w:t>
+      </w:r>
+      <w:proofErr w:type="spellEnd"/>
+      <w:r>
+        <w:rPr>
+          <w:rFonts w:eastAsia="Times New Roman" w:cs="Times New Roman"/>
+          <w:i/>
+          <w:iCs/>
+          <w:color w:val="000000"/>
+          <w:lang w:eastAsia="en-US"/>
+        </w:rPr>
+        <w:t xml:space="preserve"> about setting up routes.</w:t>
+      </w:r>
+    </w:p>
+    <w:p>
+      <w:pPr>
+        <w:ind w:left="720"/>
+        <w:rPr>
+          <w:i/>
+        </w:rPr>
+      </w:pPr>
+    </w:p>
+    <w:p>
+      <w:pPr>
+        <w:ind w:left="720"/>
+        <w:rPr>
+          <w:i/>
+        </w:rPr>
+      </w:pPr>
+    </w:p>
+    <w:p>
+      <w:pPr>
+        <w:rPr>
           <w:i/>
         </w:rPr>
       </w:pPr>
@@ -866,8 +1406,6 @@
         </w:rPr>
         <w:t>Profile page, some search functionality. Working on more to check in this week.</w:t>
       </w:r>
-      <w:bookmarkStart w:id="0" w:name="_GoBack"/>
-      <w:bookmarkEnd w:id="0"/>
     </w:p>
     <w:p>
       <w:pPr>
@@ -1096,7 +1634,6 @@
         <w:rPr>
           <w:b/>
         </w:rPr>
-        <w:lastRenderedPageBreak/>
         <w:t xml:space="preserve">Team Goals for next week: </w:t>
       </w:r>
     </w:p>
@@ -1182,6 +1719,92 @@
     </w:p>
     <w:p>
       <w:pPr>
+        <w:pStyle w:val="ListParagraph"/>
+        <w:rPr>
+          <w:rFonts w:ascii="Times New Roman" w:eastAsia="Times New Roman" w:hAnsi="Times New Roman" w:cs="Times New Roman"/>
+          <w:lang w:eastAsia="en-US"/>
+        </w:rPr>
+      </w:pPr>
+      <w:r>
+        <w:rPr>
+          <w:rFonts w:eastAsia="Times New Roman" w:cs="Times New Roman"/>
+          <w:i/>
+          <w:iCs/>
+          <w:color w:val="000000"/>
+          <w:lang w:eastAsia="en-US"/>
+        </w:rPr>
+        <w:lastRenderedPageBreak/>
+        <w:t xml:space="preserve">Need to create additional mockups based on “Favorites”, modifying test mockup for Login/Authentication to match </w:t>
+      </w:r>
+      <w:proofErr w:type="spellStart"/>
+      <w:r>
+        <w:rPr>
+          <w:rFonts w:eastAsia="Times New Roman" w:cs="Times New Roman"/>
+          <w:i/>
+          <w:iCs/>
+          <w:color w:val="000000"/>
+          <w:lang w:eastAsia="en-US"/>
+        </w:rPr>
+        <w:t>Mrunal</w:t>
+      </w:r>
+      <w:proofErr w:type="spellEnd"/>
+      <w:r>
+        <w:rPr>
+          <w:rFonts w:eastAsia="Times New Roman" w:cs="Times New Roman"/>
+          <w:i/>
+          <w:iCs/>
+          <w:color w:val="000000"/>
+          <w:lang w:eastAsia="en-US"/>
+        </w:rPr>
+        <w:t>/Tanvi’s development environment, and new landing page (given a user hasn’t logged in yet).</w:t>
+      </w:r>
+    </w:p>
+    <w:p>
+      <w:pPr>
+        <w:pStyle w:val="ListParagraph"/>
+        <w:rPr>
+          <w:rFonts w:ascii="Times New Roman" w:eastAsia="Times New Roman" w:hAnsi="Times New Roman" w:cs="Times New Roman"/>
+          <w:lang w:eastAsia="en-US"/>
+        </w:rPr>
+      </w:pPr>
+    </w:p>
+    <w:p>
+      <w:pPr>
+        <w:pStyle w:val="ListParagraph"/>
+        <w:rPr>
+          <w:rFonts w:ascii="Times New Roman" w:eastAsia="Times New Roman" w:hAnsi="Times New Roman" w:cs="Times New Roman"/>
+          <w:lang w:eastAsia="en-US"/>
+        </w:rPr>
+      </w:pPr>
+      <w:r>
+        <w:rPr>
+          <w:rFonts w:eastAsia="Times New Roman" w:cs="Times New Roman"/>
+          <w:i/>
+          <w:iCs/>
+          <w:color w:val="000000"/>
+          <w:lang w:eastAsia="en-US"/>
+        </w:rPr>
+        <w:t>Add API calls identified in test scenario PP deck, to Trello for tracking for Express API work needed for the next week.</w:t>
+      </w:r>
+    </w:p>
+    <w:p>
+      <w:pPr>
+        <w:pBdr>
+          <w:top w:val="nil"/>
+          <w:left w:val="nil"/>
+          <w:bottom w:val="nil"/>
+          <w:right w:val="nil"/>
+          <w:between w:val="nil"/>
+        </w:pBdr>
+        <w:ind w:left="720"/>
+        <w:rPr>
+          <w:i/>
+          <w:color w:val="000000"/>
+        </w:rPr>
+      </w:pPr>
+    </w:p>
+    <w:p>
+      <w:pPr>
         <w:pBdr>
           <w:top w:val="nil"/>
           <w:left w:val="nil"/>
@@ -1248,6 +1871,41 @@
         <w:ind w:left="720"/>
         <w:rPr>
           <w:i/>
+          <w:color w:val="000000"/>
+        </w:rPr>
+      </w:pPr>
+    </w:p>
+    <w:p>
+      <w:pPr>
+        <w:ind w:firstLine="720"/>
+        <w:rPr>
+          <w:rFonts w:ascii="Times New Roman" w:eastAsia="Times New Roman" w:hAnsi="Times New Roman" w:cs="Times New Roman"/>
+          <w:lang w:eastAsia="en-US"/>
+        </w:rPr>
+      </w:pPr>
+      <w:r>
+        <w:rPr>
+          <w:rFonts w:eastAsia="Times New Roman" w:cs="Times New Roman"/>
+          <w:i/>
+          <w:iCs/>
+          <w:color w:val="000000"/>
+          <w:lang w:eastAsia="en-US"/>
+        </w:rPr>
+        <w:t>Try to fix the problem with Review app for our application.</w:t>
+      </w:r>
+    </w:p>
+    <w:p>
+      <w:pPr>
+        <w:pBdr>
+          <w:top w:val="nil"/>
+          <w:left w:val="nil"/>
+          <w:bottom w:val="nil"/>
+          <w:right w:val="nil"/>
+          <w:between w:val="nil"/>
+        </w:pBdr>
+        <w:ind w:left="720"/>
+        <w:rPr>
+          <w:i/>
         </w:rPr>
       </w:pPr>
       <w:r>
@@ -1375,6 +2033,56 @@
         </w:rPr>
         <w:t xml:space="preserve">What do you plan to work on and accomplish in the next week? </w:t>
       </w:r>
+    </w:p>
+    <w:p>
+      <w:pPr>
+        <w:pBdr>
+          <w:top w:val="nil"/>
+          <w:left w:val="nil"/>
+          <w:bottom w:val="nil"/>
+          <w:right w:val="nil"/>
+          <w:between w:val="nil"/>
+        </w:pBdr>
+        <w:ind w:left="720"/>
+        <w:rPr>
+          <w:i/>
+          <w:color w:val="000000"/>
+        </w:rPr>
+      </w:pPr>
+    </w:p>
+    <w:p>
+      <w:pPr>
+        <w:pStyle w:val="NormalWeb"/>
+        <w:spacing w:before="0" w:beforeAutospacing="0" w:after="0" w:afterAutospacing="0"/>
+        <w:ind w:left="720"/>
+      </w:pPr>
+      <w:r>
+        <w:rPr>
+          <w:rFonts w:ascii="Cambria" w:hAnsi="Cambria"/>
+          <w:i/>
+          <w:iCs/>
+          <w:color w:val="000000"/>
+        </w:rPr>
+        <w:t>Will work on setting up the routes for authentication and ingredients inventory.</w:t>
+      </w:r>
+    </w:p>
+    <w:p>
+      <w:pPr>
+        <w:pBdr>
+          <w:top w:val="nil"/>
+          <w:left w:val="nil"/>
+          <w:bottom w:val="nil"/>
+          <w:right w:val="nil"/>
+          <w:between w:val="nil"/>
+        </w:pBdr>
+        <w:ind w:left="720"/>
+        <w:rPr>
+          <w:i/>
+          <w:color w:val="000000"/>
+        </w:rPr>
+      </w:pPr>
+      <w:bookmarkStart w:id="0" w:name="_GoBack"/>
+      <w:bookmarkEnd w:id="0"/>
     </w:p>
     <w:p>
       <w:pPr>
@@ -2320,6 +3028,33 @@
       <w:szCs w:val="48"/>
     </w:rPr>
   </w:style>
+  <w:style w:type="paragraph" w:styleId="NormalWeb">
+    <w:name w:val="Normal (Web)"/>
+    <w:basedOn w:val="Normal"/>
+    <w:uiPriority w:val="99"/>
+    <w:semiHidden/>
+    <w:unhideWhenUsed/>
+    <w:rsid w:val="005E76B9"/>
+    <w:pPr>
+      <w:spacing w:before="100" w:beforeAutospacing="1" w:after="100" w:afterAutospacing="1"/>
+    </w:pPr>
+    <w:rPr>
+      <w:rFonts w:ascii="Times New Roman" w:eastAsia="Times New Roman" w:hAnsi="Times New Roman" w:cs="Times New Roman"/>
+      <w:lang w:eastAsia="en-US"/>
+    </w:rPr>
+  </w:style>
+  <w:style w:type="character" w:styleId="Hyperlink">
+    <w:name w:val="Hyperlink"/>
+    <w:basedOn w:val="DefaultParagraphFont"/>
+    <w:uiPriority w:val="99"/>
+    <w:semiHidden/>
+    <w:unhideWhenUsed/>
+    <w:rsid w:val="005E76B9"/>
+    <w:rPr>
+      <w:color w:val="0000FF"/>
+      <w:u w:val="single"/>
+    </w:rPr>
+  </w:style>
 </w:styles>
 </file>
 

</xml_diff>